<commit_message>
changed my resume docs
</commit_message>
<xml_diff>
--- a/Assets/MY-RESUME.docx
+++ b/Assets/MY-RESUME.docx
@@ -30,7 +30,10 @@
               </w:pBdr>
               <w:spacing w:after="0" w:line="240" w:lineRule="auto"/>
               <w:rPr>
+                <w:rFonts w:ascii="Times New Roman" w:hAnsi="Times New Roman"/>
                 <w:color w:val="9FB8CD" w:themeColor="accent2"/>
+                <w:sz w:val="24"/>
+                <w:szCs w:val="24"/>
               </w:rPr>
             </w:pPr>
           </w:p>
@@ -55,6 +58,7 @@
         <w:p>
           <w:pPr>
             <w:pStyle w:val="NoSpacing"/>
+            <w:spacing w:line="480" w:lineRule="auto"/>
           </w:pPr>
         </w:p>
         <w:tbl>
@@ -223,6 +227,11 @@
           <w:p>
             <w:pPr>
               <w:spacing w:after="0" w:line="240" w:lineRule="auto"/>
+              <w:rPr>
+                <w:rFonts w:ascii="Times New Roman" w:hAnsi="Times New Roman"/>
+                <w:sz w:val="24"/>
+                <w:szCs w:val="24"/>
+              </w:rPr>
             </w:pPr>
           </w:p>
         </w:tc>
@@ -239,14 +248,24 @@
           <w:p>
             <w:pPr>
               <w:pStyle w:val="Section"/>
+              <w:spacing w:line="480" w:lineRule="auto"/>
+              <w:rPr>
+                <w:rFonts w:ascii="Times New Roman" w:hAnsi="Times New Roman"/>
+                <w:szCs w:val="24"/>
+              </w:rPr>
             </w:pPr>
             <w:r>
+              <w:rPr>
+                <w:rFonts w:ascii="Times New Roman" w:hAnsi="Times New Roman"/>
+                <w:szCs w:val="24"/>
+              </w:rPr>
               <w:t>Summary</w:t>
             </w:r>
           </w:p>
           <w:p>
             <w:pPr>
               <w:pStyle w:val="NormalWeb"/>
+              <w:spacing w:line="480" w:lineRule="auto"/>
             </w:pPr>
             <w:r>
               <w:t>Enthusiastic and self-motivated backend developer with a strong foundation in Node.js, Express.js, and RESTful API development. Passionate about building scalable, secure server-side applications and continuously learning modern backend technologies. Experienced in creating CRUD-based web apps such as library management systems and service-based platforms. Familiar with working with JSON data, implementing user authentication, and documenting APIs using Swagger. Committed to writing clean, maintainable code and collaborating effectively in a team or individual setting.</w:t>
@@ -255,29 +274,47 @@
           <w:p>
             <w:pPr>
               <w:pStyle w:val="Section"/>
+              <w:spacing w:line="480" w:lineRule="auto"/>
+              <w:rPr>
+                <w:rFonts w:ascii="Times New Roman" w:hAnsi="Times New Roman"/>
+                <w:szCs w:val="24"/>
+              </w:rPr>
             </w:pPr>
             <w:r>
+              <w:rPr>
+                <w:rFonts w:ascii="Times New Roman" w:hAnsi="Times New Roman"/>
+                <w:szCs w:val="24"/>
+              </w:rPr>
               <w:t>Skills</w:t>
             </w:r>
           </w:p>
           <w:p>
             <w:pPr>
               <w:pStyle w:val="Subsection"/>
-              <w:spacing w:after="0"/>
-              <w:rPr>
+              <w:spacing w:after="0" w:line="480" w:lineRule="auto"/>
+              <w:rPr>
+                <w:rFonts w:ascii="Times New Roman" w:hAnsi="Times New Roman"/>
                 <w:b w:val="0"/>
+                <w:sz w:val="24"/>
+                <w:szCs w:val="24"/>
               </w:rPr>
             </w:pPr>
             <w:r>
               <w:rPr>
+                <w:rFonts w:ascii="Times New Roman" w:hAnsi="Times New Roman"/>
                 <w:b w:val="0"/>
+                <w:sz w:val="24"/>
+                <w:szCs w:val="24"/>
               </w:rPr>
               <w:t xml:space="preserve"> (</w:t>
             </w:r>
             <w:sdt>
               <w:sdtPr>
                 <w:rPr>
+                  <w:rFonts w:ascii="Times New Roman" w:hAnsi="Times New Roman"/>
                   <w:b w:val="0"/>
+                  <w:sz w:val="24"/>
+                  <w:szCs w:val="24"/>
                 </w:rPr>
                 <w:id w:val="255317588"/>
                 <w:placeholder>
@@ -290,7 +327,10 @@
               <w:sdtContent>
                 <w:r>
                   <w:rPr>
+                    <w:rFonts w:ascii="Times New Roman" w:hAnsi="Times New Roman"/>
                     <w:b w:val="0"/>
+                    <w:sz w:val="24"/>
+                    <w:szCs w:val="24"/>
                   </w:rPr>
                   <w:t>[Type the completion date]</w:t>
                 </w:r>
@@ -298,7 +338,10 @@
             </w:sdt>
             <w:r>
               <w:rPr>
+                <w:rFonts w:ascii="Times New Roman" w:hAnsi="Times New Roman"/>
                 <w:b w:val="0"/>
+                <w:sz w:val="24"/>
+                <w:szCs w:val="24"/>
               </w:rPr>
               <w:t>)</w:t>
             </w:r>
@@ -310,17 +353,37 @@
                 <w:ilvl w:val="0"/>
                 <w:numId w:val="1"/>
               </w:numPr>
-              <w:spacing w:after="0" w:line="240" w:lineRule="auto"/>
+              <w:spacing w:after="0" w:line="480" w:lineRule="auto"/>
+              <w:rPr>
+                <w:rFonts w:ascii="Times New Roman" w:hAnsi="Times New Roman"/>
+                <w:sz w:val="24"/>
+                <w:szCs w:val="24"/>
+              </w:rPr>
             </w:pPr>
             <w:r>
+              <w:rPr>
+                <w:rFonts w:ascii="Times New Roman" w:hAnsi="Times New Roman"/>
+                <w:sz w:val="24"/>
+                <w:szCs w:val="24"/>
+              </w:rPr>
               <w:t xml:space="preserve">Proficiency in programming languages like </w:t>
             </w:r>
             <w:proofErr w:type="spellStart"/>
             <w:r>
+              <w:rPr>
+                <w:rFonts w:ascii="Times New Roman" w:hAnsi="Times New Roman"/>
+                <w:sz w:val="24"/>
+                <w:szCs w:val="24"/>
+              </w:rPr>
               <w:t>Javascript</w:t>
             </w:r>
             <w:proofErr w:type="spellEnd"/>
             <w:r>
+              <w:rPr>
+                <w:rFonts w:ascii="Times New Roman" w:hAnsi="Times New Roman"/>
+                <w:sz w:val="24"/>
+                <w:szCs w:val="24"/>
+              </w:rPr>
               <w:t>.</w:t>
             </w:r>
           </w:p>
@@ -331,9 +394,19 @@
                 <w:ilvl w:val="0"/>
                 <w:numId w:val="1"/>
               </w:numPr>
-              <w:spacing w:after="0" w:line="240" w:lineRule="auto"/>
+              <w:spacing w:after="0" w:line="480" w:lineRule="auto"/>
+              <w:rPr>
+                <w:rFonts w:ascii="Times New Roman" w:hAnsi="Times New Roman"/>
+                <w:sz w:val="24"/>
+                <w:szCs w:val="24"/>
+              </w:rPr>
             </w:pPr>
             <w:r>
+              <w:rPr>
+                <w:rFonts w:ascii="Times New Roman" w:hAnsi="Times New Roman"/>
+                <w:sz w:val="24"/>
+                <w:szCs w:val="24"/>
+              </w:rPr>
               <w:t>Familiarity with frameworks like express.</w:t>
             </w:r>
           </w:p>
@@ -344,12 +417,27 @@
                 <w:ilvl w:val="0"/>
                 <w:numId w:val="1"/>
               </w:numPr>
-              <w:spacing w:after="0" w:line="240" w:lineRule="auto"/>
+              <w:spacing w:after="0" w:line="480" w:lineRule="auto"/>
+              <w:rPr>
+                <w:rFonts w:ascii="Times New Roman" w:hAnsi="Times New Roman"/>
+                <w:sz w:val="24"/>
+                <w:szCs w:val="24"/>
+              </w:rPr>
             </w:pPr>
             <w:r>
+              <w:rPr>
+                <w:rFonts w:ascii="Times New Roman" w:hAnsi="Times New Roman"/>
+                <w:sz w:val="24"/>
+                <w:szCs w:val="24"/>
+              </w:rPr>
               <w:t>Good with tools like Git</w:t>
             </w:r>
             <w:r>
+              <w:rPr>
+                <w:rFonts w:ascii="Times New Roman" w:hAnsi="Times New Roman"/>
+                <w:sz w:val="24"/>
+                <w:szCs w:val="24"/>
+              </w:rPr>
               <w:t>, Postman and Swagger</w:t>
             </w:r>
           </w:p>
@@ -360,12 +448,28 @@
                 <w:ilvl w:val="0"/>
                 <w:numId w:val="1"/>
               </w:numPr>
-              <w:spacing w:after="0" w:line="240" w:lineRule="auto"/>
+              <w:spacing w:after="0" w:line="480" w:lineRule="auto"/>
+              <w:rPr>
+                <w:rFonts w:ascii="Times New Roman" w:hAnsi="Times New Roman"/>
+                <w:sz w:val="24"/>
+                <w:szCs w:val="24"/>
+              </w:rPr>
             </w:pPr>
             <w:r>
+              <w:rPr>
+                <w:rFonts w:ascii="Times New Roman" w:hAnsi="Times New Roman"/>
+                <w:sz w:val="24"/>
+                <w:szCs w:val="24"/>
+              </w:rPr>
+              <w:lastRenderedPageBreak/>
               <w:t>Good t</w:t>
             </w:r>
             <w:r>
+              <w:rPr>
+                <w:rFonts w:ascii="Times New Roman" w:hAnsi="Times New Roman"/>
+                <w:sz w:val="24"/>
+                <w:szCs w:val="24"/>
+              </w:rPr>
               <w:t>ime management</w:t>
             </w:r>
           </w:p>
@@ -376,9 +480,19 @@
                 <w:ilvl w:val="0"/>
                 <w:numId w:val="1"/>
               </w:numPr>
-              <w:spacing w:after="0" w:line="240" w:lineRule="auto"/>
+              <w:spacing w:after="0" w:line="480" w:lineRule="auto"/>
+              <w:rPr>
+                <w:rFonts w:ascii="Times New Roman" w:hAnsi="Times New Roman"/>
+                <w:sz w:val="24"/>
+                <w:szCs w:val="24"/>
+              </w:rPr>
             </w:pPr>
             <w:r>
+              <w:rPr>
+                <w:rFonts w:ascii="Times New Roman" w:hAnsi="Times New Roman"/>
+                <w:sz w:val="24"/>
+                <w:szCs w:val="24"/>
+              </w:rPr>
               <w:t>Problem solving</w:t>
             </w:r>
           </w:p>
@@ -389,9 +503,19 @@
                 <w:ilvl w:val="0"/>
                 <w:numId w:val="1"/>
               </w:numPr>
-              <w:spacing w:after="0" w:line="240" w:lineRule="auto"/>
+              <w:spacing w:after="0" w:line="480" w:lineRule="auto"/>
+              <w:rPr>
+                <w:rFonts w:ascii="Times New Roman" w:hAnsi="Times New Roman"/>
+                <w:sz w:val="24"/>
+                <w:szCs w:val="24"/>
+              </w:rPr>
             </w:pPr>
             <w:r>
+              <w:rPr>
+                <w:rFonts w:ascii="Times New Roman" w:hAnsi="Times New Roman"/>
+                <w:sz w:val="24"/>
+                <w:szCs w:val="24"/>
+              </w:rPr>
               <w:t>Team work and collaboration skills</w:t>
             </w:r>
           </w:p>
@@ -402,21 +526,39 @@
                 <w:ilvl w:val="0"/>
                 <w:numId w:val="0"/>
               </w:numPr>
-              <w:spacing w:after="0" w:line="240" w:lineRule="auto"/>
+              <w:spacing w:after="0" w:line="480" w:lineRule="auto"/>
               <w:ind w:left="360"/>
+              <w:rPr>
+                <w:rFonts w:ascii="Times New Roman" w:hAnsi="Times New Roman"/>
+                <w:sz w:val="24"/>
+                <w:szCs w:val="24"/>
+              </w:rPr>
             </w:pPr>
           </w:p>
           <w:p>
             <w:pPr>
-              <w:spacing w:after="0" w:line="240" w:lineRule="auto"/>
+              <w:spacing w:after="0" w:line="480" w:lineRule="auto"/>
+              <w:rPr>
+                <w:rFonts w:ascii="Times New Roman" w:hAnsi="Times New Roman"/>
+                <w:sz w:val="24"/>
+                <w:szCs w:val="24"/>
+              </w:rPr>
             </w:pPr>
           </w:p>
           <w:p>
             <w:pPr>
               <w:pStyle w:val="Section"/>
-              <w:spacing w:after="0"/>
+              <w:spacing w:after="0" w:line="480" w:lineRule="auto"/>
+              <w:rPr>
+                <w:rFonts w:ascii="Times New Roman" w:hAnsi="Times New Roman"/>
+                <w:szCs w:val="24"/>
+              </w:rPr>
             </w:pPr>
             <w:r>
+              <w:rPr>
+                <w:rFonts w:ascii="Times New Roman" w:hAnsi="Times New Roman"/>
+                <w:szCs w:val="24"/>
+              </w:rPr>
               <w:t>Experience</w:t>
             </w:r>
           </w:p>
@@ -427,17 +569,37 @@
                 <w:ilvl w:val="0"/>
                 <w:numId w:val="1"/>
               </w:numPr>
-              <w:spacing w:after="0" w:line="240" w:lineRule="auto"/>
+              <w:spacing w:after="0" w:line="480" w:lineRule="auto"/>
+              <w:rPr>
+                <w:rFonts w:ascii="Times New Roman" w:hAnsi="Times New Roman"/>
+                <w:sz w:val="24"/>
+                <w:szCs w:val="24"/>
+              </w:rPr>
             </w:pPr>
             <w:r>
+              <w:rPr>
+                <w:rFonts w:ascii="Times New Roman" w:hAnsi="Times New Roman"/>
+                <w:sz w:val="24"/>
+                <w:szCs w:val="24"/>
+              </w:rPr>
               <w:t xml:space="preserve">Design and built apps using </w:t>
             </w:r>
             <w:proofErr w:type="gramStart"/>
             <w:r>
+              <w:rPr>
+                <w:rFonts w:ascii="Times New Roman" w:hAnsi="Times New Roman"/>
+                <w:sz w:val="24"/>
+                <w:szCs w:val="24"/>
+              </w:rPr>
               <w:t>javascript,node.js</w:t>
             </w:r>
             <w:proofErr w:type="gramEnd"/>
             <w:r>
+              <w:rPr>
+                <w:rFonts w:ascii="Times New Roman" w:hAnsi="Times New Roman"/>
+                <w:sz w:val="24"/>
+                <w:szCs w:val="24"/>
+              </w:rPr>
               <w:t xml:space="preserve"> and express.</w:t>
             </w:r>
           </w:p>
@@ -448,9 +610,19 @@
                 <w:ilvl w:val="0"/>
                 <w:numId w:val="1"/>
               </w:numPr>
-              <w:spacing w:after="0" w:line="240" w:lineRule="auto"/>
+              <w:spacing w:after="0" w:line="480" w:lineRule="auto"/>
+              <w:rPr>
+                <w:rFonts w:ascii="Times New Roman" w:hAnsi="Times New Roman"/>
+                <w:sz w:val="24"/>
+                <w:szCs w:val="24"/>
+              </w:rPr>
             </w:pPr>
             <w:r>
+              <w:rPr>
+                <w:rFonts w:ascii="Times New Roman" w:hAnsi="Times New Roman"/>
+                <w:sz w:val="24"/>
+                <w:szCs w:val="24"/>
+              </w:rPr>
               <w:t>Developed a website to showcase skills and projects</w:t>
             </w:r>
           </w:p>
@@ -461,9 +633,19 @@
                 <w:ilvl w:val="0"/>
                 <w:numId w:val="1"/>
               </w:numPr>
-              <w:spacing w:after="0" w:line="240" w:lineRule="auto"/>
+              <w:spacing w:after="0" w:line="480" w:lineRule="auto"/>
+              <w:rPr>
+                <w:rFonts w:ascii="Times New Roman" w:hAnsi="Times New Roman"/>
+                <w:sz w:val="24"/>
+                <w:szCs w:val="24"/>
+              </w:rPr>
             </w:pPr>
             <w:r>
+              <w:rPr>
+                <w:rFonts w:ascii="Times New Roman" w:hAnsi="Times New Roman"/>
+                <w:sz w:val="24"/>
+                <w:szCs w:val="24"/>
+              </w:rPr>
               <w:t>Worked with CRUD operations and JSON-based data storage.</w:t>
             </w:r>
           </w:p>
@@ -474,9 +656,19 @@
                 <w:ilvl w:val="0"/>
                 <w:numId w:val="1"/>
               </w:numPr>
-              <w:spacing w:after="0" w:line="240" w:lineRule="auto"/>
+              <w:spacing w:after="0" w:line="480" w:lineRule="auto"/>
+              <w:rPr>
+                <w:rFonts w:ascii="Times New Roman" w:hAnsi="Times New Roman"/>
+                <w:sz w:val="24"/>
+                <w:szCs w:val="24"/>
+              </w:rPr>
             </w:pPr>
             <w:r>
+              <w:rPr>
+                <w:rFonts w:ascii="Times New Roman" w:hAnsi="Times New Roman"/>
+                <w:sz w:val="24"/>
+                <w:szCs w:val="24"/>
+              </w:rPr>
               <w:t>Tracked development progress using Git and I practiced collaboration practice using Git</w:t>
             </w:r>
           </w:p>
@@ -487,13 +679,28 @@
                 <w:ilvl w:val="0"/>
                 <w:numId w:val="1"/>
               </w:numPr>
-              <w:spacing w:after="0" w:line="240" w:lineRule="auto"/>
+              <w:spacing w:after="0" w:line="480" w:lineRule="auto"/>
+              <w:rPr>
+                <w:rFonts w:ascii="Times New Roman" w:hAnsi="Times New Roman"/>
+                <w:sz w:val="24"/>
+                <w:szCs w:val="24"/>
+              </w:rPr>
             </w:pPr>
             <w:r>
+              <w:rPr>
+                <w:rFonts w:ascii="Times New Roman" w:hAnsi="Times New Roman"/>
+                <w:sz w:val="24"/>
+                <w:szCs w:val="24"/>
+              </w:rPr>
               <w:t xml:space="preserve">Deployed sites to Render and tested the apps locally to simulate real </w:t>
             </w:r>
             <w:proofErr w:type="gramStart"/>
             <w:r>
+              <w:rPr>
+                <w:rFonts w:ascii="Times New Roman" w:hAnsi="Times New Roman"/>
+                <w:sz w:val="24"/>
+                <w:szCs w:val="24"/>
+              </w:rPr>
               <w:t>usage .</w:t>
             </w:r>
             <w:proofErr w:type="gramEnd"/>
@@ -505,9 +712,19 @@
                 <w:ilvl w:val="0"/>
                 <w:numId w:val="1"/>
               </w:numPr>
-              <w:spacing w:after="0" w:line="240" w:lineRule="auto"/>
+              <w:spacing w:after="0" w:line="480" w:lineRule="auto"/>
+              <w:rPr>
+                <w:rFonts w:ascii="Times New Roman" w:hAnsi="Times New Roman"/>
+                <w:sz w:val="24"/>
+                <w:szCs w:val="24"/>
+              </w:rPr>
             </w:pPr>
             <w:r>
+              <w:rPr>
+                <w:rFonts w:ascii="Times New Roman" w:hAnsi="Times New Roman"/>
+                <w:sz w:val="24"/>
+                <w:szCs w:val="24"/>
+              </w:rPr>
               <w:t>Built API documentations using Swagger</w:t>
             </w:r>
           </w:p>
@@ -518,50 +735,130 @@
                 <w:ilvl w:val="0"/>
                 <w:numId w:val="1"/>
               </w:numPr>
-              <w:spacing w:after="0" w:line="240" w:lineRule="auto"/>
+              <w:spacing w:after="0" w:line="480" w:lineRule="auto"/>
+              <w:rPr>
+                <w:rFonts w:ascii="Times New Roman" w:hAnsi="Times New Roman"/>
+                <w:sz w:val="24"/>
+                <w:szCs w:val="24"/>
+              </w:rPr>
             </w:pPr>
             <w:r>
+              <w:rPr>
+                <w:rFonts w:ascii="Times New Roman" w:hAnsi="Times New Roman"/>
+                <w:sz w:val="24"/>
+                <w:szCs w:val="24"/>
+              </w:rPr>
               <w:t>Enhanced backend maintainability and improved communication with potential</w:t>
             </w:r>
             <w:r>
+              <w:rPr>
+                <w:rFonts w:ascii="Times New Roman" w:hAnsi="Times New Roman"/>
+                <w:sz w:val="24"/>
+                <w:szCs w:val="24"/>
+              </w:rPr>
               <w:t xml:space="preserve"> frontend teams</w:t>
             </w:r>
           </w:p>
-          <w:p/>
-          <w:p/>
+          <w:p>
+            <w:pPr>
+              <w:spacing w:line="480" w:lineRule="auto"/>
+              <w:rPr>
+                <w:rFonts w:ascii="Times New Roman" w:hAnsi="Times New Roman"/>
+                <w:sz w:val="24"/>
+                <w:szCs w:val="24"/>
+              </w:rPr>
+            </w:pPr>
+          </w:p>
+          <w:p>
+            <w:pPr>
+              <w:spacing w:line="480" w:lineRule="auto"/>
+              <w:rPr>
+                <w:rFonts w:ascii="Times New Roman" w:hAnsi="Times New Roman"/>
+                <w:sz w:val="24"/>
+                <w:szCs w:val="24"/>
+              </w:rPr>
+            </w:pPr>
+          </w:p>
           <w:p>
             <w:pPr>
               <w:pStyle w:val="Section"/>
+              <w:spacing w:line="480" w:lineRule="auto"/>
+              <w:rPr>
+                <w:rFonts w:ascii="Times New Roman" w:hAnsi="Times New Roman"/>
+                <w:szCs w:val="24"/>
+              </w:rPr>
             </w:pPr>
             <w:r>
+              <w:rPr>
+                <w:rFonts w:ascii="Times New Roman" w:hAnsi="Times New Roman"/>
+                <w:szCs w:val="24"/>
+              </w:rPr>
               <w:t>Projects</w:t>
             </w:r>
           </w:p>
           <w:p>
             <w:pPr>
               <w:pStyle w:val="ListBullet"/>
+              <w:spacing w:line="480" w:lineRule="auto"/>
+              <w:rPr>
+                <w:rFonts w:ascii="Times New Roman" w:hAnsi="Times New Roman"/>
+                <w:sz w:val="24"/>
+                <w:szCs w:val="24"/>
+              </w:rPr>
             </w:pPr>
             <w:r>
-              <w:lastRenderedPageBreak/>
+              <w:rPr>
+                <w:rFonts w:ascii="Times New Roman" w:hAnsi="Times New Roman"/>
+                <w:sz w:val="24"/>
+                <w:szCs w:val="24"/>
+              </w:rPr>
               <w:t>Personal portfolio: A responsive and visually appealing website designed to showcase my skills and personal projects.</w:t>
             </w:r>
           </w:p>
           <w:p>
             <w:pPr>
               <w:pStyle w:val="ListBullet"/>
+              <w:spacing w:line="480" w:lineRule="auto"/>
+              <w:rPr>
+                <w:rFonts w:ascii="Times New Roman" w:hAnsi="Times New Roman"/>
+                <w:sz w:val="24"/>
+                <w:szCs w:val="24"/>
+              </w:rPr>
             </w:pPr>
             <w:r>
+              <w:rPr>
+                <w:rFonts w:ascii="Times New Roman" w:hAnsi="Times New Roman"/>
+                <w:sz w:val="24"/>
+                <w:szCs w:val="24"/>
+              </w:rPr>
+              <w:lastRenderedPageBreak/>
               <w:t>Library management app: Designed to help users manage a collection of books by providing features like adding, viewing, updating and deleting books.</w:t>
             </w:r>
           </w:p>
           <w:p>
             <w:pPr>
               <w:pStyle w:val="ListBullet"/>
+              <w:spacing w:line="480" w:lineRule="auto"/>
+              <w:rPr>
+                <w:rFonts w:ascii="Times New Roman" w:hAnsi="Times New Roman"/>
+                <w:sz w:val="24"/>
+                <w:szCs w:val="24"/>
+              </w:rPr>
             </w:pPr>
             <w:r>
+              <w:rPr>
+                <w:rFonts w:ascii="Times New Roman" w:hAnsi="Times New Roman"/>
+                <w:sz w:val="24"/>
+                <w:szCs w:val="24"/>
+              </w:rPr>
               <w:t xml:space="preserve">Advertising web app: It is a platform designed to let users create, edit and manage service-based advertisement. </w:t>
             </w:r>
             <w:r>
+              <w:rPr>
+                <w:rFonts w:ascii="Times New Roman" w:hAnsi="Times New Roman"/>
+                <w:sz w:val="24"/>
+                <w:szCs w:val="24"/>
+              </w:rPr>
               <w:t xml:space="preserve">   </w:t>
             </w:r>
           </w:p>
@@ -572,7 +869,13 @@
                 <w:ilvl w:val="0"/>
                 <w:numId w:val="0"/>
               </w:numPr>
+              <w:spacing w:line="480" w:lineRule="auto"/>
               <w:ind w:left="360" w:hanging="360"/>
+              <w:rPr>
+                <w:rFonts w:ascii="Times New Roman" w:hAnsi="Times New Roman"/>
+                <w:sz w:val="24"/>
+                <w:szCs w:val="24"/>
+              </w:rPr>
             </w:pPr>
           </w:p>
           <w:p>
@@ -582,9 +885,19 @@
                 <w:ilvl w:val="0"/>
                 <w:numId w:val="0"/>
               </w:numPr>
-              <w:spacing w:after="0" w:line="240" w:lineRule="auto"/>
+              <w:spacing w:after="0" w:line="480" w:lineRule="auto"/>
+              <w:rPr>
+                <w:rFonts w:ascii="Times New Roman" w:hAnsi="Times New Roman"/>
+                <w:sz w:val="24"/>
+                <w:szCs w:val="24"/>
+              </w:rPr>
             </w:pPr>
             <w:r>
+              <w:rPr>
+                <w:rFonts w:ascii="Times New Roman" w:hAnsi="Times New Roman"/>
+                <w:sz w:val="24"/>
+                <w:szCs w:val="24"/>
+              </w:rPr>
               <w:t>EDUCATION</w:t>
             </w:r>
           </w:p>
@@ -595,18 +908,72 @@
                 <w:ilvl w:val="0"/>
                 <w:numId w:val="0"/>
               </w:numPr>
-              <w:spacing w:after="0" w:line="240" w:lineRule="auto"/>
+              <w:spacing w:after="0" w:line="480" w:lineRule="auto"/>
+              <w:rPr>
+                <w:rFonts w:ascii="Times New Roman" w:hAnsi="Times New Roman"/>
+                <w:sz w:val="24"/>
+                <w:szCs w:val="24"/>
+              </w:rPr>
             </w:pPr>
             <w:r>
+              <w:rPr>
+                <w:rFonts w:ascii="Times New Roman" w:hAnsi="Times New Roman"/>
+                <w:sz w:val="24"/>
+                <w:szCs w:val="24"/>
+              </w:rPr>
               <w:t xml:space="preserve">Bed </w:t>
             </w:r>
             <w:proofErr w:type="gramStart"/>
             <w:r>
+              <w:rPr>
+                <w:rFonts w:ascii="Times New Roman" w:hAnsi="Times New Roman"/>
+                <w:sz w:val="24"/>
+                <w:szCs w:val="24"/>
+              </w:rPr>
               <w:t>JHS(</w:t>
             </w:r>
             <w:proofErr w:type="gramEnd"/>
             <w:r>
+              <w:rPr>
+                <w:rFonts w:ascii="Times New Roman" w:hAnsi="Times New Roman"/>
+                <w:sz w:val="24"/>
+                <w:szCs w:val="24"/>
+              </w:rPr>
               <w:t>2023)</w:t>
+            </w:r>
+            <w:r>
+              <w:rPr>
+                <w:rFonts w:ascii="Times New Roman" w:hAnsi="Times New Roman"/>
+                <w:sz w:val="24"/>
+                <w:szCs w:val="24"/>
+              </w:rPr>
+              <w:t>:</w:t>
+            </w:r>
+            <w:r>
+              <w:rPr>
+                <w:rFonts w:ascii="Times New Roman" w:hAnsi="Times New Roman"/>
+                <w:sz w:val="24"/>
+                <w:szCs w:val="24"/>
+              </w:rPr>
+              <w:t xml:space="preserve">Presbyterian College of Education </w:t>
+            </w:r>
+            <w:proofErr w:type="spellStart"/>
+            <w:r>
+              <w:rPr>
+                <w:rFonts w:ascii="Times New Roman" w:hAnsi="Times New Roman"/>
+                <w:sz w:val="24"/>
+                <w:szCs w:val="24"/>
+              </w:rPr>
+              <w:t>Akropong</w:t>
+            </w:r>
+            <w:proofErr w:type="spellEnd"/>
+            <w:r>
+              <w:rPr>
+                <w:rFonts w:ascii="Times New Roman" w:hAnsi="Times New Roman"/>
+                <w:sz w:val="24"/>
+                <w:szCs w:val="24"/>
+              </w:rPr>
+              <w:t>.</w:t>
             </w:r>
           </w:p>
         </w:tc>
@@ -638,13 +1005,34 @@
           <w:p>
             <w:pPr>
               <w:spacing w:after="0" w:line="240" w:lineRule="auto"/>
+              <w:rPr>
+                <w:rFonts w:ascii="Times New Roman" w:hAnsi="Times New Roman"/>
+                <w:sz w:val="24"/>
+                <w:szCs w:val="24"/>
+              </w:rPr>
             </w:pPr>
           </w:p>
         </w:tc>
       </w:tr>
     </w:tbl>
-    <w:p/>
-    <w:p/>
+    <w:p>
+      <w:pPr>
+        <w:rPr>
+          <w:rFonts w:ascii="Times New Roman" w:hAnsi="Times New Roman"/>
+          <w:sz w:val="24"/>
+          <w:szCs w:val="24"/>
+        </w:rPr>
+      </w:pPr>
+    </w:p>
+    <w:p>
+      <w:pPr>
+        <w:rPr>
+          <w:rFonts w:ascii="Times New Roman" w:hAnsi="Times New Roman"/>
+          <w:sz w:val="24"/>
+          <w:szCs w:val="24"/>
+        </w:rPr>
+      </w:pPr>
+    </w:p>
     <w:sectPr>
       <w:headerReference w:type="even" r:id="rId8"/>
       <w:headerReference w:type="default" r:id="rId9"/>
@@ -727,7 +1115,6 @@
     <w:sdt>
       <w:sdtPr>
         <w:id w:val="121446346"/>
-        <w:placeholder/>
         <w:showingPlcHdr/>
         <w:text/>
       </w:sdtPr>
@@ -784,7 +1171,6 @@
     <w:sdt>
       <w:sdtPr>
         <w:id w:val="121446365"/>
-        <w:placeholder/>
         <w:temporary/>
         <w:showingPlcHdr/>
         <w:text/>
@@ -844,7 +1230,6 @@
     <w:sdt>
       <w:sdtPr>
         <w:id w:val="176770587"/>
-        <w:placeholder/>
         <w:dataBinding w:prefixMappings="xmlns:ns0='http://schemas.openxmlformats.org/package/2006/metadata/core-properties' xmlns:ns1='http://purl.org/dc/elements/1.1/'" w:xpath="/ns0:coreProperties[1]/ns1:creator[1]" w:storeItemID="{6C3C8BC8-F283-45AE-878A-BAB7291924A1}"/>
         <w:text/>
       </w:sdtPr>
@@ -878,7 +1263,6 @@
     <w:sdt>
       <w:sdtPr>
         <w:id w:val="176939009"/>
-        <w:placeholder/>
         <w:dataBinding w:prefixMappings="xmlns:ns0='http://schemas.openxmlformats.org/package/2006/metadata/core-properties' xmlns:ns1='http://purl.org/dc/elements/1.1/'" w:xpath="/ns0:coreProperties[1]/ns1:creator[1]" w:storeItemID="{6C3C8BC8-F283-45AE-878A-BAB7291924A1}"/>
         <w:text/>
       </w:sdtPr>
@@ -1303,6 +1687,7 @@
     <w:lsdException w:name="HTML Sample" w:semiHidden="1" w:unhideWhenUsed="1"/>
     <w:lsdException w:name="HTML Typewriter" w:semiHidden="1" w:unhideWhenUsed="1"/>
     <w:lsdException w:name="HTML Variable" w:semiHidden="1" w:unhideWhenUsed="1"/>
+    <w:lsdException w:name="Normal Table" w:semiHidden="1" w:unhideWhenUsed="1"/>
     <w:lsdException w:name="annotation subject" w:semiHidden="1" w:unhideWhenUsed="1"/>
     <w:lsdException w:name="No List" w:semiHidden="1" w:unhideWhenUsed="1"/>
     <w:lsdException w:name="Outline List 1" w:semiHidden="1" w:unhideWhenUsed="1"/>
@@ -1345,8 +1730,11 @@
     <w:lsdException w:name="Table Contemporary" w:semiHidden="1" w:unhideWhenUsed="1"/>
     <w:lsdException w:name="Table Elegant" w:semiHidden="1" w:unhideWhenUsed="1"/>
     <w:lsdException w:name="Table Professional" w:semiHidden="1" w:unhideWhenUsed="1"/>
+    <w:lsdException w:name="Table Subtle 1" w:semiHidden="1" w:unhideWhenUsed="1"/>
     <w:lsdException w:name="Table Subtle 2" w:semiHidden="1" w:unhideWhenUsed="1"/>
     <w:lsdException w:name="Table Web 1" w:semiHidden="1" w:unhideWhenUsed="1"/>
+    <w:lsdException w:name="Table Web 2" w:semiHidden="1" w:unhideWhenUsed="1"/>
+    <w:lsdException w:name="Table Web 3" w:semiHidden="1" w:unhideWhenUsed="1"/>
     <w:lsdException w:name="Balloon Text" w:semiHidden="1" w:unhideWhenUsed="1"/>
     <w:lsdException w:name="Table Grid" w:uiPriority="59"/>
     <w:lsdException w:name="Table Theme" w:semiHidden="1" w:unhideWhenUsed="1"/>
@@ -3015,18 +3403,17 @@
     <w:sig w:usb0="00000287" w:usb1="00000000" w:usb2="00000000" w:usb3="00000000" w:csb0="0000009F" w:csb1="00000000"/>
   </w:font>
   <w:font w:name="Tahoma">
-    <w:panose1 w:val="00000000000000000000"/>
+    <w:panose1 w:val="020B0604030504040204"/>
     <w:charset w:val="00"/>
     <w:family w:val="swiss"/>
-    <w:notTrueType/>
     <w:pitch w:val="variable"/>
-    <w:sig w:usb0="00000003" w:usb1="00000000" w:usb2="00000000" w:usb3="00000000" w:csb0="00000001" w:csb1="00000000"/>
+    <w:sig w:usb0="E1002EFF" w:usb1="C000605B" w:usb2="00000029" w:usb3="00000000" w:csb0="000101FF" w:csb1="00000000"/>
   </w:font>
   <w:font w:name="HGMinchoE">
     <w:charset w:val="80"/>
-    <w:family w:val="roman"/>
+    <w:family w:val="modern"/>
     <w:pitch w:val="fixed"/>
-    <w:sig w:usb0="80000281" w:usb1="28C76CF8" w:usb2="00000010" w:usb3="00000000" w:csb0="00020000" w:csb1="00000000"/>
+    <w:sig w:usb0="E00002FF" w:usb1="2AC7EDFE" w:usb2="00000012" w:usb3="00000000" w:csb0="00020001" w:csb1="00000000"/>
   </w:font>
   <w:font w:name="MS PGothic">
     <w:panose1 w:val="020B0600070205080204"/>
@@ -3073,6 +3460,11 @@
     <w:compatSetting w:name="differentiateMultirowTableHeaders" w:uri="http://schemas.microsoft.com/office/word" w:val="1"/>
     <w:compatSetting w:name="useWord2013TrackBottomHyphenation" w:uri="http://schemas.microsoft.com/office/word" w:val="0"/>
   </w:compat>
+  <w:rsids>
+    <w:rsidRoot w:val="000E56D6"/>
+    <w:rsid w:val="000E56D6"/>
+    <w:rsid w:val="007F0F1D"/>
+  </w:rsids>
   <m:mathPr>
     <m:mathFont m:val="Cambria Math"/>
     <m:brkBin m:val="before"/>
@@ -3535,24 +3927,6 @@
   <w:style w:type="paragraph" w:customStyle="1" w:styleId="5F14DE85B681417D9204CCCCE9F7C9FD">
     <w:name w:val="5F14DE85B681417D9204CCCCE9F7C9FD"/>
   </w:style>
-  <w:style w:type="paragraph" w:customStyle="1" w:styleId="EB26B00DFEE448F7822647272B09A76A">
-    <w:name w:val="EB26B00DFEE448F7822647272B09A76A"/>
-  </w:style>
-  <w:style w:type="paragraph" w:customStyle="1" w:styleId="438C40F5E0164A34BACC3343AEB5BCB1">
-    <w:name w:val="438C40F5E0164A34BACC3343AEB5BCB1"/>
-  </w:style>
-  <w:style w:type="paragraph" w:customStyle="1" w:styleId="E376ECE516014230BCF5390EB1F05354">
-    <w:name w:val="E376ECE516014230BCF5390EB1F05354"/>
-  </w:style>
-  <w:style w:type="paragraph" w:customStyle="1" w:styleId="7851C82F6B004950BA00DB7728F82652">
-    <w:name w:val="7851C82F6B004950BA00DB7728F82652"/>
-  </w:style>
-  <w:style w:type="paragraph" w:customStyle="1" w:styleId="BC8BE797D8FF454091C402F78FEAEAA3">
-    <w:name w:val="BC8BE797D8FF454091C402F78FEAEAA3"/>
-  </w:style>
-  <w:style w:type="paragraph" w:customStyle="1" w:styleId="6458BA5D15E84530B529F2A920A4EBB6">
-    <w:name w:val="6458BA5D15E84530B529F2A920A4EBB6"/>
-  </w:style>
   <w:style w:type="paragraph" w:customStyle="1" w:styleId="SubsectionDate">
     <w:name w:val="Subsection Date"/>
     <w:basedOn w:val="Normal"/>
@@ -3586,30 +3960,6 @@
   </w:style>
   <w:style w:type="paragraph" w:customStyle="1" w:styleId="04B5F2701EAA4D0EAFDDA08F2F5D8918">
     <w:name w:val="04B5F2701EAA4D0EAFDDA08F2F5D8918"/>
-  </w:style>
-  <w:style w:type="paragraph" w:customStyle="1" w:styleId="F9ECDF6B726E470E8F50E0CCCBABDDDC">
-    <w:name w:val="F9ECDF6B726E470E8F50E0CCCBABDDDC"/>
-  </w:style>
-  <w:style w:type="paragraph" w:customStyle="1" w:styleId="1F70039783DA4DA8B2994B89010455C2">
-    <w:name w:val="1F70039783DA4DA8B2994B89010455C2"/>
-  </w:style>
-  <w:style w:type="paragraph" w:customStyle="1" w:styleId="37C2072CFF6045BF99F6F6D3B0C85034">
-    <w:name w:val="37C2072CFF6045BF99F6F6D3B0C85034"/>
-  </w:style>
-  <w:style w:type="paragraph" w:customStyle="1" w:styleId="7DAF9F76B7C7403EBE3E0A71898FE3D0">
-    <w:name w:val="7DAF9F76B7C7403EBE3E0A71898FE3D0"/>
-  </w:style>
-  <w:style w:type="paragraph" w:customStyle="1" w:styleId="8C8173453FB74AFAA0473B778FCB83A5">
-    <w:name w:val="8C8173453FB74AFAA0473B778FCB83A5"/>
-  </w:style>
-  <w:style w:type="paragraph" w:customStyle="1" w:styleId="FDBEE301B1A7425D94C372C353E9CF4A">
-    <w:name w:val="FDBEE301B1A7425D94C372C353E9CF4A"/>
-  </w:style>
-  <w:style w:type="paragraph" w:customStyle="1" w:styleId="A8B95EF1A8AE432696B4077C0C209825">
-    <w:name w:val="A8B95EF1A8AE432696B4077C0C209825"/>
-  </w:style>
-  <w:style w:type="paragraph" w:customStyle="1" w:styleId="37644BAFD55D4EA99144ECC12EE6DE91">
-    <w:name w:val="37644BAFD55D4EA99144ECC12EE6DE91"/>
   </w:style>
 </w:styles>
 </file>

</xml_diff>